<commit_message>
Added aspiration criterion when checking tabu move.
</commit_message>
<xml_diff>
--- a/res/Stamatis_Pitsios_LSO_Project_Report.docx
+++ b/res/Stamatis_Pitsios_LSO_Project_Report.docx
@@ -1791,15 +1791,7 @@
       </w:pPr>
       <w:r>
         <w:lastRenderedPageBreak/>
-        <w:t>Solution{</w:t>
-      </w:r>
-      <w:proofErr w:type="spellStart"/>
-      <w:r>
-        <w:t>totalCost</w:t>
-      </w:r>
-      <w:proofErr w:type="spellEnd"/>
-      <w:r>
-        <w:t>=931.0, routes=[</w:t>
+        <w:t>Solution{totalCost=931.0, routes=[</w:t>
       </w:r>
     </w:p>
     <w:p>
@@ -2442,15 +2434,7 @@
       </w:pPr>
       <w:r>
         <w:lastRenderedPageBreak/>
-        <w:t>Solution{</w:t>
-      </w:r>
-      <w:proofErr w:type="spellStart"/>
-      <w:r>
-        <w:t>totalCost</w:t>
-      </w:r>
-      <w:proofErr w:type="spellEnd"/>
-      <w:r>
-        <w:t>=872.0, routes=[</w:t>
+        <w:t>Solution{totalCost=872.0, routes=[</w:t>
       </w:r>
     </w:p>
     <w:p>
@@ -3068,15 +3052,7 @@
       </w:pPr>
       <w:r>
         <w:lastRenderedPageBreak/>
-        <w:t>Solution{</w:t>
-      </w:r>
-      <w:proofErr w:type="spellStart"/>
-      <w:r>
-        <w:t>totalCost</w:t>
-      </w:r>
-      <w:proofErr w:type="spellEnd"/>
-      <w:r>
-        <w:t>=730.0, routes=[</w:t>
+        <w:t>Solution{totalCost=730.0, routes=[</w:t>
       </w:r>
     </w:p>
     <w:p>
@@ -3490,7 +3466,19 @@
         <w:rPr>
           <w:b/>
         </w:rPr>
-        <w:t xml:space="preserve"> we check if both 3 arcs have been forbidden to mark a move as Tabu</w:t>
+        <w:t xml:space="preserve"> we check if both 3 arcs have been forbidden</w:t>
+      </w:r>
+      <w:r>
+        <w:rPr>
+          <w:b/>
+        </w:rPr>
+        <w:t xml:space="preserve"> in the current iteration</w:t>
+      </w:r>
+      <w:r>
+        <w:rPr>
+          <w:b/>
+        </w:rPr>
+        <w:t xml:space="preserve"> to mark a move as Tabu</w:t>
       </w:r>
       <w:r>
         <w:t>.</w:t>
@@ -3504,9 +3492,6 @@
     <w:p>
       <w:pPr>
         <w:jc w:val="both"/>
-        <w:rPr>
-          <w:lang w:val="el-GR"/>
-        </w:rPr>
       </w:pPr>
       <w:r>
         <w:t xml:space="preserve">By following the approach described above, we can be sure that we will avoid states that we have visited earlier. It is also very possible to forbid moves that we haven’t visited before, but this is a tradeoff </w:t>
@@ -3545,9 +3530,6 @@
     <w:p>
       <w:pPr>
         <w:jc w:val="both"/>
-        <w:rPr>
-          <w:lang w:val="el-GR"/>
-        </w:rPr>
       </w:pPr>
     </w:p>
     <w:p>
@@ -3558,256 +3540,113 @@
         <w:t xml:space="preserve">When we run the algorithm, we got a solution with a total cost of </w:t>
       </w:r>
       <w:r>
-        <w:t xml:space="preserve">710. </w:t>
-      </w:r>
-      <w:r>
-        <w:t>The best solution was found in the iteration number 45 out of 200 iterations. The whole solution can be seen in the next page.</w:t>
-      </w:r>
-    </w:p>
-    <w:p>
-      <w:pPr>
-        <w:jc w:val="both"/>
-      </w:pPr>
-    </w:p>
-    <w:p>
-      <w:pPr>
-        <w:jc w:val="both"/>
-      </w:pPr>
-    </w:p>
-    <w:p>
-      <w:pPr>
-        <w:jc w:val="both"/>
-      </w:pPr>
-    </w:p>
-    <w:p>
-      <w:pPr>
-        <w:jc w:val="both"/>
-      </w:pPr>
-    </w:p>
-    <w:p>
-      <w:pPr>
-        <w:jc w:val="both"/>
-      </w:pPr>
-    </w:p>
-    <w:p>
-      <w:pPr>
-        <w:jc w:val="both"/>
-      </w:pPr>
-    </w:p>
-    <w:p>
-      <w:pPr>
-        <w:jc w:val="both"/>
-      </w:pPr>
-    </w:p>
-    <w:p>
-      <w:pPr>
-        <w:jc w:val="both"/>
-      </w:pPr>
-    </w:p>
-    <w:p>
-      <w:pPr>
-        <w:jc w:val="both"/>
-      </w:pPr>
-    </w:p>
-    <w:p>
-      <w:pPr>
-        <w:jc w:val="both"/>
-      </w:pPr>
-    </w:p>
-    <w:p>
-      <w:pPr>
-        <w:jc w:val="both"/>
-      </w:pPr>
-    </w:p>
-    <w:p>
-      <w:pPr>
-        <w:jc w:val="both"/>
-      </w:pPr>
-    </w:p>
-    <w:p>
-      <w:pPr>
-        <w:jc w:val="both"/>
-      </w:pPr>
-    </w:p>
-    <w:p>
-      <w:pPr>
-        <w:jc w:val="both"/>
-      </w:pPr>
-    </w:p>
-    <w:p>
-      <w:pPr>
-        <w:jc w:val="both"/>
-      </w:pPr>
-    </w:p>
-    <w:p>
-      <w:pPr>
-        <w:jc w:val="both"/>
-      </w:pPr>
-    </w:p>
-    <w:p>
-      <w:pPr>
-        <w:jc w:val="center"/>
-      </w:pPr>
-      <w:r>
-        <w:lastRenderedPageBreak/>
-        <w:t>Solution{</w:t>
-      </w:r>
-      <w:proofErr w:type="spellStart"/>
-      <w:r>
-        <w:t>totalCost</w:t>
-      </w:r>
-      <w:proofErr w:type="spellEnd"/>
-      <w:r>
-        <w:t>=710.0, routes=[</w:t>
-      </w:r>
-    </w:p>
-    <w:p>
-      <w:pPr>
-        <w:jc w:val="center"/>
-      </w:pPr>
-      <w:r>
-        <w:t>Route{capacity=50, load=28, cost=50.0, route=[</w:t>
-      </w:r>
-    </w:p>
-    <w:p>
-      <w:pPr>
-        <w:jc w:val="center"/>
-      </w:pPr>
-      <w:r>
-        <w:t>Node{x=50, y=50, id=0, demand=0}</w:t>
-      </w:r>
-    </w:p>
-    <w:p>
-      <w:pPr>
-        <w:jc w:val="center"/>
-      </w:pPr>
-      <w:r>
-        <w:t>Node{x=47, y=57, id=15, demand=4}</w:t>
-      </w:r>
-    </w:p>
-    <w:p>
-      <w:pPr>
-        <w:jc w:val="center"/>
-      </w:pPr>
-      <w:r>
-        <w:t>Node{x=44, y=70, id=23, demand=5}</w:t>
-      </w:r>
-    </w:p>
-    <w:p>
-      <w:pPr>
-        <w:jc w:val="center"/>
-      </w:pPr>
-      <w:r>
-        <w:t>Node{x=39, y=71, id=16, demand=4}</w:t>
-      </w:r>
-    </w:p>
-    <w:p>
-      <w:pPr>
-        <w:jc w:val="center"/>
-      </w:pPr>
-      <w:r>
-        <w:t>Node{x=41, y=63, id=21, demand=10}</w:t>
-      </w:r>
-    </w:p>
-    <w:p>
-      <w:pPr>
-        <w:jc w:val="center"/>
-      </w:pPr>
-      <w:r>
-        <w:t>Node{x=46, y=54, id=19, demand=5}</w:t>
-      </w:r>
-    </w:p>
-    <w:p>
-      <w:pPr>
-        <w:jc w:val="center"/>
-      </w:pPr>
-      <w:r>
-        <w:t>Node{x=50, y=50, id=0, demand=0}]}</w:t>
-      </w:r>
-    </w:p>
-    <w:p>
-      <w:pPr>
-        <w:jc w:val="center"/>
-      </w:pPr>
-      <w:r>
-        <w:t>Route{capacity=50, load=49, cost=158.0, route=[</w:t>
-      </w:r>
-    </w:p>
-    <w:p>
-      <w:pPr>
-        <w:jc w:val="center"/>
-      </w:pPr>
-      <w:r>
-        <w:t>Node{x=50, y=50, id=0, demand=0}</w:t>
-      </w:r>
-    </w:p>
-    <w:p>
-      <w:pPr>
-        <w:jc w:val="center"/>
-      </w:pPr>
-      <w:r>
-        <w:t>Node{x=56, y=36, id=18, demand=9}</w:t>
-      </w:r>
-    </w:p>
-    <w:p>
-      <w:pPr>
-        <w:jc w:val="center"/>
-      </w:pPr>
-      <w:r>
-        <w:t>Node{x=65, y=30, id=12, demand=8}</w:t>
-      </w:r>
-    </w:p>
-    <w:p>
-      <w:pPr>
-        <w:jc w:val="center"/>
-      </w:pPr>
-      <w:r>
-        <w:t>Node{x=73, y=7, id=25, demand=10}</w:t>
-      </w:r>
-    </w:p>
-    <w:p>
-      <w:pPr>
-        <w:jc w:val="center"/>
-      </w:pPr>
-      <w:r>
-        <w:t>Node{x=96, y=2, id=27, demand=4}</w:t>
-      </w:r>
-    </w:p>
-    <w:p>
-      <w:pPr>
-        <w:jc w:val="center"/>
-      </w:pPr>
-      <w:r>
-        <w:t>Node{x=98, y=31, id=24, demand=9}</w:t>
-      </w:r>
-    </w:p>
-    <w:p>
-      <w:pPr>
-        <w:jc w:val="center"/>
-      </w:pPr>
-      <w:r>
-        <w:t>Node{x=79, y=29, id=2, demand=9}</w:t>
-      </w:r>
-    </w:p>
-    <w:p>
-      <w:pPr>
-        <w:jc w:val="center"/>
-      </w:pPr>
-      <w:r>
-        <w:t>Node{x=50, y=50, id=0, demand=</w:t>
-      </w:r>
+        <w:t>709</w:t>
+      </w:r>
+      <w:r>
+        <w:t xml:space="preserve">. </w:t>
+      </w:r>
+      <w:r>
+        <w:t xml:space="preserve">The best solution was </w:t>
+      </w:r>
+      <w:r>
+        <w:t>found in the iteration number 182</w:t>
+      </w:r>
+      <w:r>
+        <w:t xml:space="preserve"> out of 200 iterations. The whole solution can be seen in the next page.</w:t>
+      </w:r>
+    </w:p>
+    <w:p>
+      <w:pPr>
+        <w:jc w:val="both"/>
+      </w:pPr>
+    </w:p>
+    <w:p>
+      <w:pPr>
+        <w:jc w:val="both"/>
+      </w:pPr>
+    </w:p>
+    <w:p>
+      <w:pPr>
+        <w:jc w:val="both"/>
+      </w:pPr>
+    </w:p>
+    <w:p>
+      <w:pPr>
+        <w:jc w:val="both"/>
+      </w:pPr>
+    </w:p>
+    <w:p>
+      <w:pPr>
+        <w:jc w:val="both"/>
+      </w:pPr>
+    </w:p>
+    <w:p>
+      <w:pPr>
+        <w:jc w:val="both"/>
+      </w:pPr>
+    </w:p>
+    <w:p>
+      <w:pPr>
+        <w:jc w:val="both"/>
+      </w:pPr>
+    </w:p>
+    <w:p>
+      <w:pPr>
+        <w:jc w:val="both"/>
+      </w:pPr>
+    </w:p>
+    <w:p>
+      <w:pPr>
+        <w:jc w:val="both"/>
+      </w:pPr>
+    </w:p>
+    <w:p>
+      <w:pPr>
+        <w:jc w:val="both"/>
+      </w:pPr>
+    </w:p>
+    <w:p>
+      <w:pPr>
+        <w:jc w:val="both"/>
+      </w:pPr>
+    </w:p>
+    <w:p>
+      <w:pPr>
+        <w:jc w:val="both"/>
+      </w:pPr>
+    </w:p>
+    <w:p>
+      <w:pPr>
+        <w:jc w:val="both"/>
+      </w:pPr>
+    </w:p>
+    <w:p>
+      <w:pPr>
+        <w:jc w:val="both"/>
+      </w:pPr>
+    </w:p>
+    <w:p>
+      <w:pPr>
+        <w:jc w:val="both"/>
+      </w:pPr>
       <w:bookmarkStart w:id="7" w:name="_GoBack"/>
       <w:bookmarkEnd w:id="7"/>
-      <w:r>
-        <w:t>0}]}</w:t>
-      </w:r>
-    </w:p>
-    <w:p>
-      <w:pPr>
-        <w:jc w:val="center"/>
-      </w:pPr>
-      <w:r>
-        <w:t>Route{capacity=50, load=40, cost=130.0, route=[</w:t>
+    </w:p>
+    <w:p>
+      <w:pPr>
+        <w:jc w:val="center"/>
+      </w:pPr>
+      <w:r>
+        <w:lastRenderedPageBreak/>
+        <w:t>Solution{totalCost=709.0, routes=[</w:t>
+      </w:r>
+    </w:p>
+    <w:p>
+      <w:pPr>
+        <w:jc w:val="center"/>
+      </w:pPr>
+      <w:r>
+        <w:t>Route{capacity=50, load=19, cost=32.0, route=[</w:t>
       </w:r>
     </w:p>
     <w:p>
@@ -3823,6 +3662,126 @@
         <w:jc w:val="center"/>
       </w:pPr>
       <w:r>
+        <w:t>Node{x=47, y=57, id=15, demand=4}</w:t>
+      </w:r>
+    </w:p>
+    <w:p>
+      <w:pPr>
+        <w:jc w:val="center"/>
+      </w:pPr>
+      <w:r>
+        <w:t>Node{x=41, y=63, id=21, demand=10}</w:t>
+      </w:r>
+    </w:p>
+    <w:p>
+      <w:pPr>
+        <w:jc w:val="center"/>
+      </w:pPr>
+      <w:r>
+        <w:t>Node{x=46, y=54, id=19, demand=5}</w:t>
+      </w:r>
+    </w:p>
+    <w:p>
+      <w:pPr>
+        <w:jc w:val="center"/>
+      </w:pPr>
+      <w:r>
+        <w:t>Node{x=50, y=50, id=0, demand=0}]}</w:t>
+      </w:r>
+    </w:p>
+    <w:p>
+      <w:pPr>
+        <w:jc w:val="center"/>
+      </w:pPr>
+      <w:r>
+        <w:t>Route{capacity=50, load=47, cost=157.0, route=[</w:t>
+      </w:r>
+    </w:p>
+    <w:p>
+      <w:pPr>
+        <w:jc w:val="center"/>
+      </w:pPr>
+      <w:r>
+        <w:t>Node{x=50, y=50, id=0, demand=0}</w:t>
+      </w:r>
+    </w:p>
+    <w:p>
+      <w:pPr>
+        <w:jc w:val="center"/>
+      </w:pPr>
+      <w:r>
+        <w:t>Node{x=52, y=47, id=8, demand=7}</w:t>
+      </w:r>
+    </w:p>
+    <w:p>
+      <w:pPr>
+        <w:jc w:val="center"/>
+      </w:pPr>
+      <w:r>
+        <w:t>Node{x=65, y=30, id=12, demand=8}</w:t>
+      </w:r>
+    </w:p>
+    <w:p>
+      <w:pPr>
+        <w:jc w:val="center"/>
+      </w:pPr>
+      <w:r>
+        <w:t>Node{x=73, y=7, id=25, demand=10}</w:t>
+      </w:r>
+    </w:p>
+    <w:p>
+      <w:pPr>
+        <w:jc w:val="center"/>
+      </w:pPr>
+      <w:r>
+        <w:t>Node{x=96, y=2, id=27, demand=4}</w:t>
+      </w:r>
+    </w:p>
+    <w:p>
+      <w:pPr>
+        <w:jc w:val="center"/>
+      </w:pPr>
+      <w:r>
+        <w:t>Node{x=98, y=31, id=24, demand=9}</w:t>
+      </w:r>
+    </w:p>
+    <w:p>
+      <w:pPr>
+        <w:jc w:val="center"/>
+      </w:pPr>
+      <w:r>
+        <w:t>Node{x=79, y=29, id=2, demand=9}</w:t>
+      </w:r>
+    </w:p>
+    <w:p>
+      <w:pPr>
+        <w:jc w:val="center"/>
+      </w:pPr>
+      <w:r>
+        <w:t>Node{x=50, y=50, id=0, demand=0}]}</w:t>
+      </w:r>
+    </w:p>
+    <w:p>
+      <w:pPr>
+        <w:jc w:val="center"/>
+      </w:pPr>
+      <w:r>
+        <w:t>Route{capacity=50, load=49, cost=147.0, route=[</w:t>
+      </w:r>
+    </w:p>
+    <w:p>
+      <w:pPr>
+        <w:jc w:val="center"/>
+      </w:pPr>
+      <w:r>
+        <w:t>Node{x=50, y=50, id=0, demand=0}</w:t>
+      </w:r>
+    </w:p>
+    <w:p>
+      <w:pPr>
+        <w:jc w:val="center"/>
+      </w:pPr>
+      <w:r>
         <w:t>Node{x=65, y=58, id=4, demand=7}</w:t>
       </w:r>
     </w:p>
@@ -3871,6 +3830,22 @@
         <w:jc w:val="center"/>
       </w:pPr>
       <w:r>
+        <w:t>Node{x=44, y=70, id=23, demand=5}</w:t>
+      </w:r>
+    </w:p>
+    <w:p>
+      <w:pPr>
+        <w:jc w:val="center"/>
+      </w:pPr>
+      <w:r>
+        <w:t>Node{x=39, y=71, id=16, demand=4}</w:t>
+      </w:r>
+    </w:p>
+    <w:p>
+      <w:pPr>
+        <w:jc w:val="center"/>
+      </w:pPr>
+      <w:r>
         <w:t>Node{x=50, y=50, id=0, demand=0}]}</w:t>
       </w:r>
     </w:p>
@@ -3879,7 +3854,7 @@
         <w:jc w:val="center"/>
       </w:pPr>
       <w:r>
-        <w:t>Route{capacity=50, load=44, cost=108.0, route=[</w:t>
+        <w:t>Route{capacity=50, load=46, cost=109.0, route=[</w:t>
       </w:r>
     </w:p>
     <w:p>
@@ -3927,15 +3902,15 @@
         <w:jc w:val="center"/>
       </w:pPr>
       <w:r>
+        <w:t>Node{x=56, y=36, id=18, demand=9}</w:t>
+      </w:r>
+    </w:p>
+    <w:p>
+      <w:pPr>
+        <w:jc w:val="center"/>
+      </w:pPr>
+      <w:r>
         <w:t>Node{x=54, y=38, id=28, demand=9}</w:t>
-      </w:r>
-    </w:p>
-    <w:p>
-      <w:pPr>
-        <w:jc w:val="center"/>
-      </w:pPr>
-      <w:r>
-        <w:t>Node{x=52, y=47, id=8, demand=7}</w:t>
       </w:r>
     </w:p>
     <w:p>
@@ -4148,7 +4123,7 @@
         <w:sz w:val="20"/>
         <w:szCs w:val="20"/>
       </w:rPr>
-      <w:t>8</w:t>
+      <w:t>7</w:t>
     </w:r>
     <w:r>
       <w:rPr>
@@ -4854,7 +4829,7 @@
           </w:pPr>
           <w:r>
             <w:rPr>
-              <w:color w:val="5B9BD5" w:themeColor="accent1"/>
+              <w:color w:val="4472C4" w:themeColor="accent1"/>
             </w:rPr>
             <w:t>[Document title]</w:t>
           </w:r>
@@ -4942,6 +4917,7 @@
     <w:rsid w:val="003E60AC"/>
     <w:rsid w:val="00871671"/>
     <w:rsid w:val="008F5E64"/>
+    <w:rsid w:val="00942CC8"/>
     <w:rsid w:val="00B671D0"/>
   </w:rsids>
   <m:mathPr>
@@ -5692,7 +5668,7 @@
 </file>
 
 <file path=customXml/itemProps2.xml><?xml version="1.0" encoding="utf-8"?>
-<ds:datastoreItem xmlns:ds="http://schemas.openxmlformats.org/officeDocument/2006/customXml" ds:itemID="{C399884A-4031-4DFD-B5BD-9D75DA834C9A}">
+<ds:datastoreItem xmlns:ds="http://schemas.openxmlformats.org/officeDocument/2006/customXml" ds:itemID="{244124CA-EF74-43FA-98E7-FC5055B073EC}">
   <ds:schemaRefs>
     <ds:schemaRef ds:uri="http://schemas.openxmlformats.org/officeDocument/2006/bibliography"/>
   </ds:schemaRefs>

</xml_diff>